<commit_message>
création de la partie 1
</commit_message>
<xml_diff>
--- a/docgit.docx
+++ b/docgit.docx
@@ -2,6 +2,21 @@
 <file path=word/document.xml><?xml version="1.0" encoding="utf-8"?>
 <w:document xmlns:ve="http://schemas.openxmlformats.org/markup-compatibility/2006" xmlns:o="urn:schemas-microsoft-com:office:office" xmlns:r="http://schemas.openxmlformats.org/officeDocument/2006/relationships" xmlns:m="http://schemas.openxmlformats.org/officeDocument/2006/math" xmlns:v="urn:schemas-microsoft-com:vml" xmlns:wp="http://schemas.openxmlformats.org/drawingml/2006/wordprocessingDrawing" xmlns:w10="urn:schemas-microsoft-com:office:word" xmlns:w="http://schemas.openxmlformats.org/wordprocessingml/2006/main" xmlns:wne="http://schemas.microsoft.com/office/word/2006/wordml">
   <w:body>
+    <w:p>
+      <w:pPr>
+        <w:rPr>
+          <w:b/>
+          <w:sz w:val="36"/>
+        </w:rPr>
+      </w:pPr>
+      <w:r>
+        <w:rPr>
+          <w:b/>
+          <w:sz w:val="36"/>
+        </w:rPr>
+        <w:t>PARTIE 1 :</w:t>
+      </w:r>
+    </w:p>
     <w:p>
       <w:r>
         <w:t>1</w:t>

</xml_diff>